<commit_message>
JAVA OOP 16.10.2023 r.
</commit_message>
<xml_diff>
--- a/src/repeat.docx
+++ b/src/repeat.docx
@@ -17,15 +17,10 @@
         </w:numPr>
       </w:pPr>
       <w:r>
-        <w:t xml:space="preserve">Klasa </w:t>
+        <w:t xml:space="preserve">Klasa Scanner </w:t>
       </w:r>
-      <w:proofErr w:type="spellStart"/>
       <w:r>
-        <w:t>Scanner</w:t>
-      </w:r>
-      <w:proofErr w:type="spellEnd"/>
-      <w:r>
-        <w:t xml:space="preserve"> </w:t>
+        <w:t>- stereotypy</w:t>
       </w:r>
     </w:p>
     <w:p>
@@ -38,6 +33,9 @@
       </w:pPr>
       <w:r>
         <w:t>Klasa, metody, pola i obiekty</w:t>
+      </w:r>
+      <w:r>
+        <w:t>, modyfikator dostępu</w:t>
       </w:r>
     </w:p>
     <w:p>

</xml_diff>